<commit_message>
Update Project - Cohort - Design.docx
Fixed Trigger Configuration
</commit_message>
<xml_diff>
--- a/Project - Cohort - Design.docx
+++ b/Project - Cohort - Design.docx
@@ -775,19 +775,7 @@
           <w:rPr>
             <w:rStyle w:val="Hyperlink"/>
           </w:rPr>
-          <w:t>https://boto3.ama</w:t>
-        </w:r>
-        <w:r>
-          <w:rPr>
-            <w:rStyle w:val="Hyperlink"/>
-          </w:rPr>
-          <w:t>z</w:t>
-        </w:r>
-        <w:r>
-          <w:rPr>
-            <w:rStyle w:val="Hyperlink"/>
-          </w:rPr>
-          <w:t>onaws.com/v1/documentation/api/latest/guide/quickstart.html</w:t>
+          <w:t>https://boto3.amazonaws.com/v1/documentation/api/latest/guide/quickstart.html</w:t>
         </w:r>
       </w:hyperlink>
       <w:r>
@@ -901,13 +889,7 @@
         <w:rPr>
           <w:lang w:val="en-US"/>
         </w:rPr>
-        <w:t>S3 bucket for image upload</w:t>
-      </w:r>
-      <w:r>
-        <w:rPr>
-          <w:lang w:val="en-US"/>
-        </w:rPr>
-        <w:t xml:space="preserve"> (prefix: images).</w:t>
+        <w:t>S3 bucket for image upload (prefix: images).</w:t>
       </w:r>
     </w:p>
     <w:p>
@@ -2257,49 +2239,42 @@
       <w:r>
         <w:t xml:space="preserve">Figure </w:t>
       </w:r>
-      <w:r>
-        <w:fldChar w:fldCharType="begin"/>
-      </w:r>
-      <w:r>
-        <w:instrText xml:space="preserve"> SEQ Figure \* ARABIC </w:instrText>
-      </w:r>
-      <w:r>
-        <w:fldChar w:fldCharType="separate"/>
-      </w:r>
+      <w:fldSimple w:instr=" SEQ Figure \* ARABIC ">
+        <w:r>
+          <w:rPr>
+            <w:noProof/>
+          </w:rPr>
+          <w:t>1</w:t>
+        </w:r>
+      </w:fldSimple>
+      <w:r>
+        <w:t xml:space="preserve"> - Basic Execution Role and Policies for Lambda</w:t>
+      </w:r>
+    </w:p>
+    <w:p>
+      <w:pPr>
+        <w:rPr>
+          <w:lang w:val="en-US"/>
+        </w:rPr>
+      </w:pPr>
+    </w:p>
+    <w:p>
+      <w:pPr>
+        <w:keepNext/>
+        <w:rPr>
+          <w:lang w:val="en-US"/>
+        </w:rPr>
+      </w:pPr>
       <w:r>
         <w:rPr>
           <w:noProof/>
-        </w:rPr>
-        <w:t>1</w:t>
-      </w:r>
-      <w:r>
-        <w:fldChar w:fldCharType="end"/>
-      </w:r>
-      <w:r>
-        <w:t xml:space="preserve"> - Basic Execution Role and Policies for Lambda</w:t>
-      </w:r>
-    </w:p>
-    <w:p>
-      <w:pPr>
-        <w:rPr>
-          <w:lang w:val="en-US"/>
-        </w:rPr>
-      </w:pPr>
-    </w:p>
-    <w:p>
-      <w:pPr>
-        <w:keepNext/>
-      </w:pPr>
-      <w:r>
-        <w:rPr>
-          <w:noProof/>
           <w:lang w:val="en-US"/>
         </w:rPr>
         <w:drawing>
-          <wp:inline distT="0" distB="0" distL="0" distR="0" wp14:anchorId="2C1CB6BE" wp14:editId="5E6CDFBF">
-            <wp:extent cx="5727700" cy="4826000"/>
-            <wp:effectExtent l="0" t="0" r="0" b="0"/>
-            <wp:docPr id="2" name="Picture 2" descr="Graphical user interface, text, application, email&#10;&#10;Description automatically generated"/>
+          <wp:inline distT="0" distB="0" distL="0" distR="0" wp14:anchorId="715838CA" wp14:editId="399940E0">
+            <wp:extent cx="5727700" cy="4773295"/>
+            <wp:effectExtent l="0" t="0" r="0" b="1905"/>
+            <wp:docPr id="15" name="Picture 15" descr="Graphical user interface, text, application, email&#10;&#10;Description automatically generated"/>
             <wp:cNvGraphicFramePr>
               <a:graphicFrameLocks xmlns:a="http://schemas.openxmlformats.org/drawingml/2006/main" noChangeAspect="1"/>
             </wp:cNvGraphicFramePr>
@@ -2307,7 +2282,7 @@
               <a:graphicData uri="http://schemas.openxmlformats.org/drawingml/2006/picture">
                 <pic:pic xmlns:pic="http://schemas.openxmlformats.org/drawingml/2006/picture">
                   <pic:nvPicPr>
-                    <pic:cNvPr id="2" name="Picture 2" descr="Graphical user interface, text, application, email&#10;&#10;Description automatically generated"/>
+                    <pic:cNvPr id="15" name="Picture 15" descr="Graphical user interface, text, application, email&#10;&#10;Description automatically generated"/>
                     <pic:cNvPicPr/>
                   </pic:nvPicPr>
                   <pic:blipFill>
@@ -2325,7 +2300,7 @@
                   <pic:spPr>
                     <a:xfrm>
                       <a:off x="0" y="0"/>
-                      <a:ext cx="5727700" cy="4826000"/>
+                      <a:ext cx="5727700" cy="4773295"/>
                     </a:xfrm>
                     <a:prstGeom prst="rect">
                       <a:avLst/>
@@ -2348,24 +2323,14 @@
       <w:r>
         <w:t xml:space="preserve">Figure </w:t>
       </w:r>
-      <w:r>
-        <w:fldChar w:fldCharType="begin"/>
-      </w:r>
-      <w:r>
-        <w:instrText xml:space="preserve"> SEQ Figure \* ARABIC </w:instrText>
-      </w:r>
-      <w:r>
-        <w:fldChar w:fldCharType="separate"/>
-      </w:r>
-      <w:r>
-        <w:rPr>
-          <w:noProof/>
-        </w:rPr>
-        <w:t>2</w:t>
-      </w:r>
-      <w:r>
-        <w:fldChar w:fldCharType="end"/>
-      </w:r>
+      <w:fldSimple w:instr=" SEQ Figure \* ARABIC ">
+        <w:r>
+          <w:rPr>
+            <w:noProof/>
+          </w:rPr>
+          <w:t>2</w:t>
+        </w:r>
+      </w:fldSimple>
       <w:r>
         <w:t>-Lambda Trigger configuration</w:t>
       </w:r>
@@ -3534,6 +3499,7 @@
   <w:style w:type="character" w:default="1" w:styleId="DefaultParagraphFont">
     <w:name w:val="Default Paragraph Font"/>
     <w:uiPriority w:val="1"/>
+    <w:semiHidden/>
     <w:unhideWhenUsed/>
   </w:style>
   <w:style w:type="table" w:default="1" w:styleId="TableNormal">
@@ -4062,7 +4028,7 @@
 </file>
 
 <file path=customXml/itemProps1.xml><?xml version="1.0" encoding="utf-8"?>
-<ds:datastoreItem xmlns:ds="http://schemas.openxmlformats.org/officeDocument/2006/customXml" ds:itemID="{90F43AAC-FC61-BC42-9157-C8D11405283D}">
+<ds:datastoreItem xmlns:ds="http://schemas.openxmlformats.org/officeDocument/2006/customXml" ds:itemID="{DD1BC28B-2D18-B44C-A123-20603A75727F}">
   <ds:schemaRefs>
     <ds:schemaRef ds:uri="http://schemas.openxmlformats.org/officeDocument/2006/bibliography"/>
   </ds:schemaRefs>

</xml_diff>